<commit_message>
Morning work and fixes
</commit_message>
<xml_diff>
--- a/Various documents/4. Alloy and co..docx
+++ b/Various documents/4. Alloy and co..docx
@@ -154,27 +154,540 @@
         <w:rPr>
           <w:rFonts w:ascii="Cambria" w:hAnsi="Cambria" w:cs="Cambria"/>
           <w:b/>
+          <w:noProof/>
           <w:color w:val="000000" w:themeColor="text1"/>
           <w:sz w:val="28"/>
           <w:szCs w:val="24"/>
           <w:lang w:val="en-US"/>
         </w:rPr>
-        <w:t>4.1. x Other Alloy Chapters</w:t>
-      </w:r>
-    </w:p>
-    <w:p>
-      <w:pPr>
-        <w:rPr>
-          <w:rFonts w:ascii="Cambria" w:hAnsi="Cambria" w:cs="Cambria"/>
-          <w:b/>
-          <w:color w:val="000000" w:themeColor="text1"/>
-          <w:sz w:val="28"/>
+        <w:drawing>
+          <wp:inline distT="0" distB="0" distL="0" distR="0">
+            <wp:extent cx="6332220" cy="474980"/>
+            <wp:effectExtent l="0" t="0" r="0" b="0"/>
+            <wp:docPr id="1" name="Immagine 1"/>
+            <wp:cNvGraphicFramePr>
+              <a:graphicFrameLocks xmlns:a="http://schemas.openxmlformats.org/drawingml/2006/main" noChangeAspect="1"/>
+            </wp:cNvGraphicFramePr>
+            <a:graphic xmlns:a="http://schemas.openxmlformats.org/drawingml/2006/main">
+              <a:graphicData uri="http://schemas.openxmlformats.org/drawingml/2006/picture">
+                <pic:pic xmlns:pic="http://schemas.openxmlformats.org/drawingml/2006/picture">
+                  <pic:nvPicPr>
+                    <pic:cNvPr id="1" name="alloy-banner.gif"/>
+                    <pic:cNvPicPr/>
+                  </pic:nvPicPr>
+                  <pic:blipFill>
+                    <a:blip r:embed="rId5">
+                      <a:extLst>
+                        <a:ext uri="{28A0092B-C50C-407E-A947-70E740481C1C}">
+                          <a14:useLocalDpi xmlns:a14="http://schemas.microsoft.com/office/drawing/2010/main" val="0"/>
+                        </a:ext>
+                      </a:extLst>
+                    </a:blip>
+                    <a:stretch>
+                      <a:fillRect/>
+                    </a:stretch>
+                  </pic:blipFill>
+                  <pic:spPr>
+                    <a:xfrm>
+                      <a:off x="0" y="0"/>
+                      <a:ext cx="6332220" cy="474980"/>
+                    </a:xfrm>
+                    <a:prstGeom prst="rect">
+                      <a:avLst/>
+                    </a:prstGeom>
+                    <a:ln>
+                      <a:noFill/>
+                    </a:ln>
+                    <a:effectLst>
+                      <a:outerShdw blurRad="50800" dist="50800" dir="5400000" sx="1000" sy="1000" algn="ctr" rotWithShape="0">
+                        <a:srgbClr val="000000">
+                          <a:alpha val="43137"/>
+                        </a:srgbClr>
+                      </a:outerShdw>
+                    </a:effectLst>
+                  </pic:spPr>
+                </pic:pic>
+              </a:graphicData>
+            </a:graphic>
+          </wp:inline>
+        </w:drawing>
+      </w:r>
+    </w:p>
+    <w:p>
+      <w:pPr>
+        <w:jc w:val="both"/>
+        <w:rPr>
+          <w:rFonts w:ascii="Cambria" w:hAnsi="Cambria" w:cs="Cambria"/>
+          <w:color w:val="000000" w:themeColor="text1"/>
+          <w:sz w:val="24"/>
+          <w:szCs w:val="24"/>
+          <w:lang w:val="en-US"/>
+        </w:rPr>
+      </w:pPr>
+      <w:r>
+        <w:rPr>
+          <w:rFonts w:ascii="Cambria" w:hAnsi="Cambria" w:cs="Cambria"/>
+          <w:b/>
+          <w:color w:val="000000" w:themeColor="text1"/>
+          <w:sz w:val="24"/>
+          <w:szCs w:val="24"/>
+          <w:lang w:val="en-US"/>
+        </w:rPr>
+        <w:t>Alloy</w:t>
+      </w:r>
+      <w:r>
+        <w:rPr>
+          <w:rFonts w:ascii="Cambria" w:hAnsi="Cambria" w:cs="Cambria"/>
+          <w:color w:val="000000" w:themeColor="text1"/>
+          <w:sz w:val="24"/>
+          <w:szCs w:val="24"/>
+          <w:lang w:val="en-US"/>
+        </w:rPr>
+        <w:t xml:space="preserve"> is a declarative specification language for expressing complex structural constraints and behavior in a software system.</w:t>
+      </w:r>
+      <w:r>
+        <w:rPr>
+          <w:rFonts w:ascii="Cambria" w:hAnsi="Cambria" w:cs="Cambria"/>
+          <w:color w:val="000000" w:themeColor="text1"/>
+          <w:sz w:val="24"/>
+          <w:szCs w:val="24"/>
+          <w:lang w:val="en-US"/>
+        </w:rPr>
+        <w:t xml:space="preserve"> It is a very powerful support in the Software Engineering field.</w:t>
+      </w:r>
+      <w:r>
+        <w:rPr>
+          <w:rFonts w:ascii="Cambria" w:hAnsi="Cambria" w:cs="Cambria"/>
+          <w:color w:val="000000" w:themeColor="text1"/>
+          <w:sz w:val="24"/>
+          <w:szCs w:val="24"/>
+          <w:lang w:val="en-US"/>
+        </w:rPr>
+        <w:t xml:space="preserve"> </w:t>
+      </w:r>
+    </w:p>
+    <w:p>
+      <w:pPr>
+        <w:jc w:val="both"/>
+        <w:rPr>
+          <w:rFonts w:ascii="Cambria" w:hAnsi="Cambria" w:cs="Cambria"/>
+          <w:color w:val="000000" w:themeColor="text1"/>
+          <w:sz w:val="24"/>
+          <w:szCs w:val="24"/>
+          <w:lang w:val="en-US"/>
+        </w:rPr>
+      </w:pPr>
+      <w:r>
+        <w:rPr>
+          <w:rFonts w:ascii="Cambria" w:hAnsi="Cambria" w:cs="Cambria"/>
+          <w:b/>
+          <w:color w:val="000000" w:themeColor="text1"/>
+          <w:sz w:val="24"/>
+          <w:szCs w:val="24"/>
+          <w:lang w:val="en-US"/>
+        </w:rPr>
+        <w:t xml:space="preserve">Alloy </w:t>
+      </w:r>
+      <w:r>
+        <w:rPr>
+          <w:rFonts w:ascii="Cambria" w:hAnsi="Cambria" w:cs="Cambria"/>
+          <w:color w:val="000000" w:themeColor="text1"/>
+          <w:sz w:val="24"/>
+          <w:szCs w:val="24"/>
+          <w:lang w:val="en-US"/>
+        </w:rPr>
+        <w:t xml:space="preserve">provides a simple structural modeling tool based on </w:t>
+      </w:r>
+      <w:r>
+        <w:rPr>
+          <w:rFonts w:ascii="Cambria" w:hAnsi="Cambria" w:cs="Cambria"/>
+          <w:i/>
+          <w:color w:val="000000" w:themeColor="text1"/>
+          <w:sz w:val="24"/>
+          <w:szCs w:val="24"/>
+          <w:lang w:val="en-US"/>
+        </w:rPr>
+        <w:t>first-order predicate calculus</w:t>
+      </w:r>
+      <w:r>
+        <w:rPr>
+          <w:rFonts w:ascii="Cambria" w:hAnsi="Cambria" w:cs="Cambria"/>
+          <w:color w:val="000000" w:themeColor="text1"/>
+          <w:sz w:val="24"/>
+          <w:szCs w:val="24"/>
+          <w:lang w:val="en-US"/>
+        </w:rPr>
+        <w:t xml:space="preserve"> (</w:t>
+      </w:r>
+      <w:r>
+        <w:rPr>
+          <w:rFonts w:ascii="Cambria" w:hAnsi="Cambria" w:cs="Cambria"/>
+          <w:i/>
+          <w:color w:val="000000" w:themeColor="text1"/>
+          <w:sz w:val="24"/>
+          <w:szCs w:val="24"/>
+          <w:lang w:val="en-US"/>
+        </w:rPr>
+        <w:t>logic</w:t>
+      </w:r>
+      <w:r>
+        <w:rPr>
+          <w:rFonts w:ascii="Cambria" w:hAnsi="Cambria" w:cs="Cambria"/>
+          <w:color w:val="000000" w:themeColor="text1"/>
+          <w:sz w:val="24"/>
+          <w:szCs w:val="24"/>
+          <w:lang w:val="en-US"/>
+        </w:rPr>
+        <w:t>)</w:t>
+      </w:r>
+      <w:r>
+        <w:rPr>
+          <w:rFonts w:ascii="Cambria" w:hAnsi="Cambria" w:cs="Cambria"/>
+          <w:color w:val="000000" w:themeColor="text1"/>
+          <w:sz w:val="24"/>
+          <w:szCs w:val="24"/>
+          <w:lang w:val="en-US"/>
+        </w:rPr>
+        <w:t xml:space="preserve">. </w:t>
+      </w:r>
+    </w:p>
+    <w:p>
+      <w:pPr>
+        <w:jc w:val="both"/>
+        <w:rPr>
+          <w:rFonts w:ascii="Cambria" w:hAnsi="Cambria" w:cs="Cambria"/>
+          <w:color w:val="000000" w:themeColor="text1"/>
+          <w:sz w:val="24"/>
+          <w:szCs w:val="24"/>
+          <w:lang w:val="en-US"/>
+        </w:rPr>
+      </w:pPr>
+      <w:r>
+        <w:rPr>
+          <w:rFonts w:ascii="Cambria" w:hAnsi="Cambria" w:cs="Cambria"/>
+          <w:b/>
+          <w:i/>
+          <w:color w:val="000000" w:themeColor="text1"/>
+          <w:sz w:val="24"/>
+          <w:szCs w:val="24"/>
+          <w:lang w:val="en-US"/>
+        </w:rPr>
+        <w:t>Alloy</w:t>
+      </w:r>
+      <w:r>
+        <w:rPr>
+          <w:rFonts w:ascii="Cambria" w:hAnsi="Cambria" w:cs="Cambria"/>
+          <w:b/>
+          <w:color w:val="000000" w:themeColor="text1"/>
+          <w:sz w:val="24"/>
+          <w:szCs w:val="24"/>
+          <w:lang w:val="en-US"/>
+        </w:rPr>
+        <w:t xml:space="preserve"> </w:t>
+      </w:r>
+      <w:proofErr w:type="gramStart"/>
+      <w:r>
+        <w:rPr>
+          <w:rFonts w:ascii="Cambria" w:hAnsi="Cambria" w:cs="Cambria"/>
+          <w:color w:val="000000" w:themeColor="text1"/>
+          <w:sz w:val="24"/>
+          <w:szCs w:val="24"/>
+          <w:lang w:val="en-US"/>
+        </w:rPr>
+        <w:t>is targeted</w:t>
+      </w:r>
+      <w:proofErr w:type="gramEnd"/>
+      <w:r>
+        <w:rPr>
+          <w:rFonts w:ascii="Cambria" w:hAnsi="Cambria" w:cs="Cambria"/>
+          <w:color w:val="000000" w:themeColor="text1"/>
+          <w:sz w:val="24"/>
+          <w:szCs w:val="24"/>
+          <w:lang w:val="en-US"/>
+        </w:rPr>
+        <w:t xml:space="preserve"> at the creation of micro-models</w:t>
+      </w:r>
+      <w:r>
+        <w:rPr>
+          <w:rFonts w:ascii="Cambria" w:hAnsi="Cambria" w:cs="Cambria"/>
+          <w:color w:val="000000" w:themeColor="text1"/>
+          <w:sz w:val="24"/>
+          <w:szCs w:val="24"/>
+          <w:lang w:val="en-US"/>
+        </w:rPr>
+        <w:t xml:space="preserve"> (finite, of course)</w:t>
+      </w:r>
+      <w:r>
+        <w:rPr>
+          <w:rFonts w:ascii="Cambria" w:hAnsi="Cambria" w:cs="Cambria"/>
+          <w:color w:val="000000" w:themeColor="text1"/>
+          <w:sz w:val="24"/>
+          <w:szCs w:val="24"/>
+          <w:lang w:val="en-US"/>
+        </w:rPr>
+        <w:t xml:space="preserve"> that can then be automatically checked for correctness</w:t>
+      </w:r>
+      <w:r>
+        <w:rPr>
+          <w:rFonts w:ascii="Cambria" w:hAnsi="Cambria" w:cs="Cambria"/>
+          <w:color w:val="000000" w:themeColor="text1"/>
+          <w:sz w:val="24"/>
+          <w:szCs w:val="24"/>
+          <w:lang w:val="en-US"/>
+        </w:rPr>
+        <w:t xml:space="preserve"> in a formal way</w:t>
+      </w:r>
+      <w:r>
+        <w:rPr>
+          <w:rFonts w:ascii="Cambria" w:hAnsi="Cambria" w:cs="Cambria"/>
+          <w:color w:val="000000" w:themeColor="text1"/>
+          <w:sz w:val="24"/>
+          <w:szCs w:val="24"/>
+          <w:lang w:val="en-US"/>
+        </w:rPr>
+        <w:t xml:space="preserve">. </w:t>
+      </w:r>
+    </w:p>
+    <w:p>
+      <w:pPr>
+        <w:jc w:val="both"/>
+        <w:rPr>
+          <w:rFonts w:ascii="Cambria" w:hAnsi="Cambria" w:cs="Cambria"/>
+          <w:color w:val="000000" w:themeColor="text1"/>
+          <w:sz w:val="24"/>
+          <w:szCs w:val="24"/>
+          <w:lang w:val="en-US"/>
+        </w:rPr>
+      </w:pPr>
+      <w:r>
+        <w:rPr>
+          <w:rFonts w:ascii="Cambria" w:hAnsi="Cambria" w:cs="Cambria"/>
+          <w:b/>
+          <w:color w:val="000000" w:themeColor="text1"/>
+          <w:sz w:val="24"/>
+          <w:szCs w:val="24"/>
+          <w:lang w:val="en-US"/>
+        </w:rPr>
+        <w:t>Alloy</w:t>
+      </w:r>
+      <w:r>
+        <w:rPr>
+          <w:rFonts w:ascii="Cambria" w:hAnsi="Cambria" w:cs="Cambria"/>
+          <w:color w:val="000000" w:themeColor="text1"/>
+          <w:sz w:val="24"/>
+          <w:szCs w:val="24"/>
+          <w:lang w:val="en-US"/>
+        </w:rPr>
+        <w:t xml:space="preserve"> specifications </w:t>
+      </w:r>
+      <w:proofErr w:type="gramStart"/>
+      <w:r>
+        <w:rPr>
+          <w:rFonts w:ascii="Cambria" w:hAnsi="Cambria" w:cs="Cambria"/>
+          <w:color w:val="000000" w:themeColor="text1"/>
+          <w:sz w:val="24"/>
+          <w:szCs w:val="24"/>
+          <w:lang w:val="en-US"/>
+        </w:rPr>
+        <w:t>can be c</w:t>
+      </w:r>
+      <w:r>
+        <w:rPr>
+          <w:rFonts w:ascii="Cambria" w:hAnsi="Cambria" w:cs="Cambria"/>
+          <w:color w:val="000000" w:themeColor="text1"/>
+          <w:sz w:val="24"/>
+          <w:szCs w:val="24"/>
+          <w:lang w:val="en-US"/>
+        </w:rPr>
+        <w:t>hecked</w:t>
+      </w:r>
+      <w:proofErr w:type="gramEnd"/>
+      <w:r>
+        <w:rPr>
+          <w:rFonts w:ascii="Cambria" w:hAnsi="Cambria" w:cs="Cambria"/>
+          <w:color w:val="000000" w:themeColor="text1"/>
+          <w:sz w:val="24"/>
+          <w:szCs w:val="24"/>
+          <w:lang w:val="en-US"/>
+        </w:rPr>
+        <w:t xml:space="preserve"> using the </w:t>
+      </w:r>
+      <w:r>
+        <w:rPr>
+          <w:rFonts w:ascii="Cambria" w:hAnsi="Cambria" w:cs="Cambria"/>
+          <w:b/>
+          <w:color w:val="000000" w:themeColor="text1"/>
+          <w:sz w:val="24"/>
+          <w:szCs w:val="24"/>
+          <w:lang w:val="en-US"/>
+        </w:rPr>
+        <w:t>Alloy Analyzer</w:t>
+      </w:r>
+      <w:r>
+        <w:rPr>
+          <w:rFonts w:ascii="Cambria" w:hAnsi="Cambria" w:cs="Cambria"/>
+          <w:color w:val="000000" w:themeColor="text1"/>
+          <w:sz w:val="24"/>
+          <w:szCs w:val="24"/>
+          <w:lang w:val="en-US"/>
+        </w:rPr>
+        <w:t xml:space="preserve">, which works with reduction to </w:t>
+      </w:r>
+      <w:r>
+        <w:rPr>
+          <w:rFonts w:ascii="Cambria" w:hAnsi="Cambria" w:cs="Cambria"/>
+          <w:i/>
+          <w:color w:val="000000" w:themeColor="text1"/>
+          <w:sz w:val="24"/>
+          <w:szCs w:val="24"/>
+          <w:lang w:val="en-US"/>
+        </w:rPr>
+        <w:t>SAT</w:t>
+      </w:r>
+      <w:r>
+        <w:rPr>
+          <w:rFonts w:ascii="Cambria" w:hAnsi="Cambria" w:cs="Cambria"/>
+          <w:color w:val="000000" w:themeColor="text1"/>
+          <w:sz w:val="24"/>
+          <w:szCs w:val="24"/>
+          <w:lang w:val="en-US"/>
+        </w:rPr>
+        <w:t xml:space="preserve"> (</w:t>
+      </w:r>
+      <w:r>
+        <w:rPr>
+          <w:rFonts w:ascii="Cambria" w:hAnsi="Cambria" w:cs="Cambria"/>
+          <w:i/>
+          <w:color w:val="000000" w:themeColor="text1"/>
+          <w:sz w:val="24"/>
+          <w:szCs w:val="24"/>
+          <w:lang w:val="en-US"/>
+        </w:rPr>
+        <w:t>Propositional Satisfiability Problem</w:t>
+      </w:r>
+      <w:r>
+        <w:rPr>
+          <w:rFonts w:ascii="Cambria" w:hAnsi="Cambria" w:cs="Cambria"/>
+          <w:color w:val="000000" w:themeColor="text1"/>
+          <w:sz w:val="24"/>
+          <w:szCs w:val="24"/>
+          <w:lang w:val="en-US"/>
+        </w:rPr>
+        <w:t>).</w:t>
+      </w:r>
+    </w:p>
+    <w:p>
+      <w:pPr>
+        <w:jc w:val="both"/>
+        <w:rPr>
+          <w:rFonts w:ascii="Cambria" w:hAnsi="Cambria" w:cs="Cambria"/>
+          <w:color w:val="000000" w:themeColor="text1"/>
+          <w:sz w:val="24"/>
+          <w:szCs w:val="24"/>
+          <w:lang w:val="en-US"/>
+        </w:rPr>
+      </w:pPr>
+      <w:r>
+        <w:rPr>
+          <w:rFonts w:ascii="Cambria" w:hAnsi="Cambria" w:cs="Cambria"/>
+          <w:color w:val="000000" w:themeColor="text1"/>
+          <w:sz w:val="24"/>
+          <w:szCs w:val="24"/>
+          <w:lang w:val="en-US"/>
+        </w:rPr>
+        <w:t xml:space="preserve">We will use </w:t>
+      </w:r>
+      <w:r>
+        <w:rPr>
+          <w:rFonts w:ascii="Cambria" w:hAnsi="Cambria" w:cs="Cambria"/>
+          <w:b/>
+          <w:color w:val="000000" w:themeColor="text1"/>
+          <w:sz w:val="24"/>
+          <w:szCs w:val="24"/>
+          <w:lang w:val="en-US"/>
+        </w:rPr>
+        <w:t>Alloy</w:t>
+      </w:r>
+      <w:r>
+        <w:rPr>
+          <w:rFonts w:ascii="Cambria" w:hAnsi="Cambria" w:cs="Cambria"/>
+          <w:color w:val="000000" w:themeColor="text1"/>
+          <w:sz w:val="24"/>
+          <w:szCs w:val="24"/>
+          <w:lang w:val="en-US"/>
+        </w:rPr>
+        <w:t xml:space="preserve"> to check the correctness and the consistency of </w:t>
+      </w:r>
+      <w:r>
+        <w:rPr>
+          <w:rFonts w:ascii="Cambria" w:hAnsi="Cambria" w:cs="Cambria"/>
+          <w:i/>
+          <w:color w:val="000000" w:themeColor="text1"/>
+          <w:sz w:val="24"/>
+          <w:szCs w:val="24"/>
+          <w:lang w:val="en-US"/>
+        </w:rPr>
+        <w:t>myTaxiService</w:t>
+      </w:r>
+      <w:r>
+        <w:rPr>
+          <w:rFonts w:ascii="Cambria" w:hAnsi="Cambria" w:cs="Cambria"/>
+          <w:color w:val="000000" w:themeColor="text1"/>
+          <w:sz w:val="24"/>
+          <w:szCs w:val="24"/>
+          <w:lang w:val="en-US"/>
+        </w:rPr>
+        <w:t xml:space="preserve"> model.</w:t>
+      </w:r>
+    </w:p>
+    <w:p>
+      <w:pPr>
+        <w:jc w:val="both"/>
+        <w:rPr>
+          <w:rFonts w:ascii="Cambria" w:hAnsi="Cambria" w:cs="Cambria"/>
+          <w:color w:val="000000" w:themeColor="text1"/>
+          <w:sz w:val="24"/>
           <w:szCs w:val="24"/>
           <w:lang w:val="en-US"/>
         </w:rPr>
       </w:pPr>
       <w:bookmarkStart w:id="0" w:name="_GoBack"/>
       <w:bookmarkEnd w:id="0"/>
+    </w:p>
+    <w:p>
+      <w:pPr>
+        <w:rPr>
+          <w:rFonts w:ascii="Cambria" w:hAnsi="Cambria" w:cs="Cambria"/>
+          <w:b/>
+          <w:color w:val="000000" w:themeColor="text1"/>
+          <w:sz w:val="28"/>
+          <w:szCs w:val="24"/>
+          <w:lang w:val="en-US"/>
+        </w:rPr>
+      </w:pPr>
+      <w:r>
+        <w:rPr>
+          <w:rFonts w:ascii="Cambria" w:hAnsi="Cambria" w:cs="Cambria"/>
+          <w:b/>
+          <w:color w:val="000000" w:themeColor="text1"/>
+          <w:sz w:val="28"/>
+          <w:szCs w:val="24"/>
+          <w:lang w:val="en-US"/>
+        </w:rPr>
+        <w:t>4.1. x Other Alloy Chapters</w:t>
+      </w:r>
+    </w:p>
+    <w:p>
+      <w:pPr>
+        <w:rPr>
+          <w:rFonts w:ascii="Cambria" w:hAnsi="Cambria" w:cs="Cambria"/>
+          <w:b/>
+          <w:color w:val="000000" w:themeColor="text1"/>
+          <w:sz w:val="28"/>
+          <w:szCs w:val="24"/>
+          <w:lang w:val="en-US"/>
+        </w:rPr>
+      </w:pPr>
     </w:p>
     <w:p>
       <w:pPr>
@@ -422,6 +935,7 @@
           <w:b/>
           <w:sz w:val="24"/>
         </w:rPr>
+        <w:lastRenderedPageBreak/>
         <w:t>With n &gt;= 100kHours</w:t>
       </w:r>
     </w:p>

</xml_diff>